<commit_message>
added sketches for part 3. Finalized summary document.
</commit_message>
<xml_diff>
--- a/CSCI 115 Final Project.docx
+++ b/CSCI 115 Final Project.docx
@@ -21,6 +21,29 @@
           <w:lang w:val="en-US"/>
         </w:rPr>
       </w:pPr>
+      <w:hyperlink r:id="rId4" w:history="1">
+        <w:r>
+          <w:rPr>
+            <w:rStyle w:val="Hyperlink"/>
+            <w:lang w:val="en-US"/>
+          </w:rPr>
+          <w:t>GitHub Re</w:t>
+        </w:r>
+        <w:r>
+          <w:rPr>
+            <w:rStyle w:val="Hyperlink"/>
+            <w:lang w:val="en-US"/>
+          </w:rPr>
+          <w:t>p</w:t>
+        </w:r>
+        <w:r>
+          <w:rPr>
+            <w:rStyle w:val="Hyperlink"/>
+            <w:lang w:val="en-US"/>
+          </w:rPr>
+          <w:t>o</w:t>
+        </w:r>
+      </w:hyperlink>
     </w:p>
     <w:p>
       <w:pPr>
@@ -204,11 +227,19 @@
                 <w:lang w:val="en-US"/>
               </w:rPr>
             </w:pPr>
-            <w:r>
-              <w:rPr>
-                <w:lang w:val="en-US"/>
-              </w:rPr>
-              <w:t>O(1)</w:t>
+            <w:proofErr w:type="gramStart"/>
+            <w:r>
+              <w:rPr>
+                <w:lang w:val="en-US"/>
+              </w:rPr>
+              <w:t>O(</w:t>
+            </w:r>
+            <w:proofErr w:type="gramEnd"/>
+            <w:r>
+              <w:rPr>
+                <w:lang w:val="en-US"/>
+              </w:rPr>
+              <w:t>1)</w:t>
             </w:r>
           </w:p>
         </w:tc>
@@ -314,11 +345,19 @@
                 <w:lang w:val="en-US"/>
               </w:rPr>
             </w:pPr>
-            <w:r>
-              <w:rPr>
-                <w:lang w:val="en-US"/>
-              </w:rPr>
-              <w:t>O(1)</w:t>
+            <w:proofErr w:type="gramStart"/>
+            <w:r>
+              <w:rPr>
+                <w:lang w:val="en-US"/>
+              </w:rPr>
+              <w:t>O(</w:t>
+            </w:r>
+            <w:proofErr w:type="gramEnd"/>
+            <w:r>
+              <w:rPr>
+                <w:lang w:val="en-US"/>
+              </w:rPr>
+              <w:t>1)</w:t>
             </w:r>
           </w:p>
         </w:tc>
@@ -424,11 +463,19 @@
                 <w:lang w:val="en-US"/>
               </w:rPr>
             </w:pPr>
-            <w:r>
-              <w:rPr>
-                <w:lang w:val="en-US"/>
-              </w:rPr>
-              <w:t>O(1)</w:t>
+            <w:proofErr w:type="gramStart"/>
+            <w:r>
+              <w:rPr>
+                <w:lang w:val="en-US"/>
+              </w:rPr>
+              <w:t>O(</w:t>
+            </w:r>
+            <w:proofErr w:type="gramEnd"/>
+            <w:r>
+              <w:rPr>
+                <w:lang w:val="en-US"/>
+              </w:rPr>
+              <w:t>1)</w:t>
             </w:r>
           </w:p>
         </w:tc>
@@ -446,7 +493,21 @@
               <w:rPr>
                 <w:lang w:val="en-US"/>
               </w:rPr>
-              <w:t>O(logn)</w:t>
+              <w:t>O(</w:t>
+            </w:r>
+            <w:proofErr w:type="spellStart"/>
+            <w:r>
+              <w:rPr>
+                <w:lang w:val="en-US"/>
+              </w:rPr>
+              <w:t>logn</w:t>
+            </w:r>
+            <w:proofErr w:type="spellEnd"/>
+            <w:r>
+              <w:rPr>
+                <w:lang w:val="en-US"/>
+              </w:rPr>
+              <w:t>)</w:t>
             </w:r>
           </w:p>
         </w:tc>
@@ -464,7 +525,21 @@
               <w:rPr>
                 <w:lang w:val="en-US"/>
               </w:rPr>
-              <w:t>O(logn)</w:t>
+              <w:t>O(</w:t>
+            </w:r>
+            <w:proofErr w:type="spellStart"/>
+            <w:r>
+              <w:rPr>
+                <w:lang w:val="en-US"/>
+              </w:rPr>
+              <w:t>logn</w:t>
+            </w:r>
+            <w:proofErr w:type="spellEnd"/>
+            <w:r>
+              <w:rPr>
+                <w:lang w:val="en-US"/>
+              </w:rPr>
+              <w:t>)</w:t>
             </w:r>
           </w:p>
         </w:tc>
@@ -482,7 +557,21 @@
               <w:rPr>
                 <w:lang w:val="en-US"/>
               </w:rPr>
-              <w:t>O(logn)</w:t>
+              <w:t>O(</w:t>
+            </w:r>
+            <w:proofErr w:type="spellStart"/>
+            <w:r>
+              <w:rPr>
+                <w:lang w:val="en-US"/>
+              </w:rPr>
+              <w:t>logn</w:t>
+            </w:r>
+            <w:proofErr w:type="spellEnd"/>
+            <w:r>
+              <w:rPr>
+                <w:lang w:val="en-US"/>
+              </w:rPr>
+              <w:t>)</w:t>
             </w:r>
           </w:p>
         </w:tc>
@@ -500,7 +589,21 @@
               <w:rPr>
                 <w:lang w:val="en-US"/>
               </w:rPr>
-              <w:t>O(logn)</w:t>
+              <w:t>O(</w:t>
+            </w:r>
+            <w:proofErr w:type="spellStart"/>
+            <w:r>
+              <w:rPr>
+                <w:lang w:val="en-US"/>
+              </w:rPr>
+              <w:t>logn</w:t>
+            </w:r>
+            <w:proofErr w:type="spellEnd"/>
+            <w:r>
+              <w:rPr>
+                <w:lang w:val="en-US"/>
+              </w:rPr>
+              <w:t>)</w:t>
             </w:r>
           </w:p>
         </w:tc>
@@ -874,7 +977,21 @@
               <w:rPr>
                 <w:lang w:val="en-US"/>
               </w:rPr>
-              <w:t>O(nlogn)</w:t>
+              <w:t>O(</w:t>
+            </w:r>
+            <w:proofErr w:type="spellStart"/>
+            <w:r>
+              <w:rPr>
+                <w:lang w:val="en-US"/>
+              </w:rPr>
+              <w:t>nlogn</w:t>
+            </w:r>
+            <w:proofErr w:type="spellEnd"/>
+            <w:r>
+              <w:rPr>
+                <w:lang w:val="en-US"/>
+              </w:rPr>
+              <w:t>)</w:t>
             </w:r>
           </w:p>
         </w:tc>
@@ -1145,11 +1262,19 @@
                 <w:lang w:val="en-US"/>
               </w:rPr>
             </w:pPr>
-            <w:r>
-              <w:rPr>
-                <w:lang w:val="en-US"/>
-              </w:rPr>
-              <w:t>O(n</w:t>
+            <w:proofErr w:type="gramStart"/>
+            <w:r>
+              <w:rPr>
+                <w:lang w:val="en-US"/>
+              </w:rPr>
+              <w:t>O(</w:t>
+            </w:r>
+            <w:proofErr w:type="gramEnd"/>
+            <w:r>
+              <w:rPr>
+                <w:lang w:val="en-US"/>
+              </w:rPr>
+              <w:t>n</w:t>
             </w:r>
             <w:r>
               <w:rPr>
@@ -1430,43 +1555,7 @@
         <w:rPr>
           <w:lang w:val="en-US"/>
         </w:rPr>
-        <w:t xml:space="preserve"> unsorted set separately. In total, there were 8 copies of the random unsorted set. </w:t>
-      </w:r>
-      <w:r>
-        <w:rPr>
-          <w:lang w:val="en-US"/>
-        </w:rPr>
-        <w:t>Running time was recorded for every algorithm sorting the first 1000 entries</w:t>
-      </w:r>
-      <w:r>
-        <w:rPr>
-          <w:lang w:val="en-US"/>
-        </w:rPr>
-        <w:t xml:space="preserve"> on one copy</w:t>
-      </w:r>
-      <w:r>
-        <w:rPr>
-          <w:lang w:val="en-US"/>
-        </w:rPr>
-        <w:t xml:space="preserve"> and then the entire 10,000 entries</w:t>
-      </w:r>
-      <w:r>
-        <w:rPr>
-          <w:lang w:val="en-US"/>
-        </w:rPr>
-        <w:t xml:space="preserve"> on a separate copy</w:t>
-      </w:r>
-      <w:r>
-        <w:rPr>
-          <w:lang w:val="en-US"/>
-        </w:rPr>
-        <w:t>.</w:t>
-      </w:r>
-      <w:r>
-        <w:rPr>
-          <w:lang w:val="en-US"/>
-        </w:rPr>
-        <w:t xml:space="preserve"> This was conducted a total of ten times running each algorithm in turn on an entirely new unordered set. After recording all runtimes for each algorithm, the averages were calculated for N=1000 and N=10000.</w:t>
+        <w:t xml:space="preserve"> unsorted set separately. In total, there were 8 copies of the random unsorted set. Running time was recorded for every algorithm sorting the first 1000 entries on one copy and then the entire 10,000 entries on a separate copy. This was conducted a total of ten times running each algorithm in turn on an entirely new unordered set. After recording all runtimes for each algorithm, the averages were calculated for N=1000 and N=10000.</w:t>
       </w:r>
       <w:r>
         <w:rPr>
@@ -1511,7 +1600,35 @@
         <w:rPr>
           <w:lang w:val="en-US"/>
         </w:rPr>
-        <w:t>s to make one pass after the initial pass to be sure it’s sorted. Not efficient in any real world applications where other more efficient options can be implemented. A fun toy algorithm nonetheless.</w:t>
+        <w:t xml:space="preserve">s to make one pass after the initial pass to be sure it’s sorted. Not efficient in any </w:t>
+      </w:r>
+      <w:proofErr w:type="gramStart"/>
+      <w:r>
+        <w:rPr>
+          <w:lang w:val="en-US"/>
+        </w:rPr>
+        <w:t>real world</w:t>
+      </w:r>
+      <w:proofErr w:type="gramEnd"/>
+      <w:r>
+        <w:rPr>
+          <w:lang w:val="en-US"/>
+        </w:rPr>
+        <w:t xml:space="preserve"> applications where other more efficient options can be implemented. A fun toy </w:t>
+      </w:r>
+      <w:proofErr w:type="gramStart"/>
+      <w:r>
+        <w:rPr>
+          <w:lang w:val="en-US"/>
+        </w:rPr>
+        <w:t>algorithm</w:t>
+      </w:r>
+      <w:proofErr w:type="gramEnd"/>
+      <w:r>
+        <w:rPr>
+          <w:lang w:val="en-US"/>
+        </w:rPr>
+        <w:t xml:space="preserve"> nonetheless.</w:t>
       </w:r>
       <w:r>
         <w:rPr>
@@ -1620,7 +1737,21 @@
         <w:rPr>
           <w:lang w:val="en-US"/>
         </w:rPr>
-        <w:t xml:space="preserve"> seeks to leverage the feature of Insertion Sort’s best case scenario, the partially sorted set. It sorts in large gaps and </w:t>
+        <w:t xml:space="preserve"> seeks to leverage the feature of Insertion Sort’s </w:t>
+      </w:r>
+      <w:proofErr w:type="gramStart"/>
+      <w:r>
+        <w:rPr>
+          <w:lang w:val="en-US"/>
+        </w:rPr>
+        <w:t>best case</w:t>
+      </w:r>
+      <w:proofErr w:type="gramEnd"/>
+      <w:r>
+        <w:rPr>
+          <w:lang w:val="en-US"/>
+        </w:rPr>
+        <w:t xml:space="preserve"> scenario, the partially sorted set. It sorts in large gaps and </w:t>
       </w:r>
       <w:r>
         <w:rPr>
@@ -1790,7 +1921,21 @@
           <w:lang w:val="en-US"/>
         </w:rPr>
         <w:tab/>
-        <w:t xml:space="preserve">Binary Search Trees (BST) have an average case of O(logn) when </w:t>
+        <w:t>Binary Search Trees (BST) have an average case of O(</w:t>
+      </w:r>
+      <w:proofErr w:type="spellStart"/>
+      <w:r>
+        <w:rPr>
+          <w:lang w:val="en-US"/>
+        </w:rPr>
+        <w:t>logn</w:t>
+      </w:r>
+      <w:proofErr w:type="spellEnd"/>
+      <w:r>
+        <w:rPr>
+          <w:lang w:val="en-US"/>
+        </w:rPr>
+        <w:t xml:space="preserve">) when </w:t>
       </w:r>
       <w:r>
         <w:rPr>
@@ -1798,11 +1943,19 @@
         </w:rPr>
         <w:t xml:space="preserve">the tree exhibits some level of balancing. Worse case for the BST is if data members are inserted in sorted order. Operations perform in linear time because the tree becomes nothing more than a linked list. Essentially a tree with only right branches. </w:t>
       </w:r>
-      <w:r>
-        <w:rPr>
-          <w:lang w:val="en-US"/>
-        </w:rPr>
-        <w:t>As a consequence, the height is equal to N.</w:t>
+      <w:proofErr w:type="gramStart"/>
+      <w:r>
+        <w:rPr>
+          <w:lang w:val="en-US"/>
+        </w:rPr>
+        <w:t>As a consequence</w:t>
+      </w:r>
+      <w:proofErr w:type="gramEnd"/>
+      <w:r>
+        <w:rPr>
+          <w:lang w:val="en-US"/>
+        </w:rPr>
+        <w:t>, the height is equal to N.</w:t>
       </w:r>
     </w:p>
     <w:p>
@@ -1816,7 +1969,21 @@
           <w:lang w:val="en-US"/>
         </w:rPr>
         <w:tab/>
-        <w:t>AVL Trees always perform in O(logn) because their self-balancing nature aims to fix the glaring issue in BSTs; that order of insertion can severely unbalance the tree and create issues in performance later.</w:t>
+        <w:t>AVL Trees always perform in O(</w:t>
+      </w:r>
+      <w:proofErr w:type="spellStart"/>
+      <w:r>
+        <w:rPr>
+          <w:lang w:val="en-US"/>
+        </w:rPr>
+        <w:t>logn</w:t>
+      </w:r>
+      <w:proofErr w:type="spellEnd"/>
+      <w:r>
+        <w:rPr>
+          <w:lang w:val="en-US"/>
+        </w:rPr>
+        <w:t>) because their self-balancing nature aims to fix the glaring issue in BSTs; that order of insertion can severely unbalance the tree and create issues in performance later.</w:t>
       </w:r>
     </w:p>
     <w:p>
@@ -1830,19 +1997,69 @@
           <w:lang w:val="en-US"/>
         </w:rPr>
         <w:tab/>
-        <w:t>A balanced tree can preserve the O(logn) complexity by keeping the height of the tree within a reasonable boundary. A data set of n=63 with a height of 50 means the search will traverse down 50 levels before it finds the node</w:t>
-      </w:r>
-      <w:r>
-        <w:rPr>
-          <w:lang w:val="en-US"/>
-        </w:rPr>
-        <w:t xml:space="preserve"> in the worse case</w:t>
-      </w:r>
-      <w:r>
-        <w:rPr>
-          <w:lang w:val="en-US"/>
-        </w:rPr>
-        <w:t xml:space="preserve">. However, a height of 6 significantly cuts down traversal. It’s not hard to see where the logarithm comes from. Every level of height doubles the amount of nodes in the previous level. This has the affect of dividing the data by two every descent which speeds up searches. If the tree is balanced, the upper bound of possible nodes will only be </w:t>
+        <w:t>A balanced tree can preserve the O(</w:t>
+      </w:r>
+      <w:proofErr w:type="spellStart"/>
+      <w:r>
+        <w:rPr>
+          <w:lang w:val="en-US"/>
+        </w:rPr>
+        <w:t>logn</w:t>
+      </w:r>
+      <w:proofErr w:type="spellEnd"/>
+      <w:r>
+        <w:rPr>
+          <w:lang w:val="en-US"/>
+        </w:rPr>
+        <w:t>) complexity by keeping the height of the tree within a reasonable boundary. A data set of n=63 with a height of 50 means the search will traverse down 50 levels before it finds the node</w:t>
+      </w:r>
+      <w:r>
+        <w:rPr>
+          <w:lang w:val="en-US"/>
+        </w:rPr>
+        <w:t xml:space="preserve"> in the </w:t>
+      </w:r>
+      <w:proofErr w:type="spellStart"/>
+      <w:r>
+        <w:rPr>
+          <w:lang w:val="en-US"/>
+        </w:rPr>
+        <w:t>worse case</w:t>
+      </w:r>
+      <w:proofErr w:type="spellEnd"/>
+      <w:r>
+        <w:rPr>
+          <w:lang w:val="en-US"/>
+        </w:rPr>
+        <w:t xml:space="preserve">. However, a height of 6 significantly cuts down traversal. It’s not hard to see where the logarithm comes from. Every level of height doubles the </w:t>
+      </w:r>
+      <w:proofErr w:type="gramStart"/>
+      <w:r>
+        <w:rPr>
+          <w:lang w:val="en-US"/>
+        </w:rPr>
+        <w:t>amount</w:t>
+      </w:r>
+      <w:proofErr w:type="gramEnd"/>
+      <w:r>
+        <w:rPr>
+          <w:lang w:val="en-US"/>
+        </w:rPr>
+        <w:t xml:space="preserve"> of nodes in the previous level. This has the </w:t>
+      </w:r>
+      <w:proofErr w:type="spellStart"/>
+      <w:r>
+        <w:rPr>
+          <w:lang w:val="en-US"/>
+        </w:rPr>
+        <w:t>affect</w:t>
+      </w:r>
+      <w:proofErr w:type="spellEnd"/>
+      <w:r>
+        <w:rPr>
+          <w:lang w:val="en-US"/>
+        </w:rPr>
+        <w:t xml:space="preserve"> of dividing the data by two every descent which speeds up searches. If the tree is balanced, the upper bound of possible nodes will only be </w:t>
       </w:r>
       <w:r>
         <w:rPr>
@@ -1885,7 +2102,21 @@
         <w:rPr>
           <w:lang w:val="en-US"/>
         </w:rPr>
-        <w:t xml:space="preserve"> &lt;= m where m is the height.  Log(63) &lt; 6</w:t>
+        <w:t xml:space="preserve"> &lt;= m where m is the height.  </w:t>
+      </w:r>
+      <w:proofErr w:type="gramStart"/>
+      <w:r>
+        <w:rPr>
+          <w:lang w:val="en-US"/>
+        </w:rPr>
+        <w:t>Log(</w:t>
+      </w:r>
+      <w:proofErr w:type="gramEnd"/>
+      <w:r>
+        <w:rPr>
+          <w:lang w:val="en-US"/>
+        </w:rPr>
+        <w:t>63) &lt; 6</w:t>
       </w:r>
       <w:r>
         <w:rPr>
@@ -2321,7 +2552,21 @@
           <w:lang w:val="en-US"/>
         </w:rPr>
         <w:tab/>
-        <w:t>Dijkstra’s Algorithm. Simple to some. However, it is incredibly easy to lose track of what’s happening in the code. Use of named lambdas helped provide a way to separate the logic into meaningful names. It also had the effect of documenting, without comments, the purpose of particular blocks code. It did not necessarily make the problem easier to code but it did make the code easier to work on by abstracting entire blocks of code so they can be disregarded while working on smaller parts.</w:t>
+        <w:t xml:space="preserve">Dijkstra’s Algorithm. Simple to some. However, it is incredibly easy to lose track of what’s happening in the code. Use of named lambdas helped provide a way to separate the logic into meaningful names. It also had the effect of documenting, without comments, the purpose of </w:t>
+      </w:r>
+      <w:proofErr w:type="gramStart"/>
+      <w:r>
+        <w:rPr>
+          <w:lang w:val="en-US"/>
+        </w:rPr>
+        <w:t>particular blocks</w:t>
+      </w:r>
+      <w:proofErr w:type="gramEnd"/>
+      <w:r>
+        <w:rPr>
+          <w:lang w:val="en-US"/>
+        </w:rPr>
+        <w:t xml:space="preserve"> code. It did not necessarily make the problem easier to code but it did make the code easier to work on by abstracting entire blocks of code so they can be disregarded while working on smaller parts.</w:t>
       </w:r>
       <w:r>
         <w:rPr>
@@ -2400,8 +2645,30 @@
           <w:lang w:val="en-US"/>
         </w:rPr>
         <w:tab/>
-        <w:t>There is an obsession, in a subsample of Software Engineers, with aggressive optimization. Often the more optimal code gets the less readable and, usually, less maintainable it becomes. Compilers have gotten so incredible at optimizing code that often the changes one could make to code for optimization barely make any difference to final result. For example</w:t>
-      </w:r>
+        <w:t xml:space="preserve">There is an obsession, in a subsample of Software Engineers, with aggressive optimization. Often the more optimal code gets the less readable and, usually, less maintainable it becomes. Compilers have gotten so incredible at optimizing code that often the changes one could make to code for optimization barely make any difference to </w:t>
+      </w:r>
+      <w:proofErr w:type="gramStart"/>
+      <w:r>
+        <w:rPr>
+          <w:lang w:val="en-US"/>
+        </w:rPr>
+        <w:t>final result</w:t>
+      </w:r>
+      <w:proofErr w:type="gramEnd"/>
+      <w:r>
+        <w:rPr>
+          <w:lang w:val="en-US"/>
+        </w:rPr>
+        <w:t xml:space="preserve">. For </w:t>
+      </w:r>
+      <w:proofErr w:type="gramStart"/>
+      <w:r>
+        <w:rPr>
+          <w:lang w:val="en-US"/>
+        </w:rPr>
+        <w:t>example</w:t>
+      </w:r>
+      <w:proofErr w:type="gramEnd"/>
       <w:r>
         <w:rPr>
           <w:lang w:val="en-US"/>
@@ -2449,10 +2716,10 @@
             <v:path o:extrusionok="f" gradientshapeok="t" o:connecttype="rect"/>
             <o:lock v:ext="edit" aspectratio="t"/>
           </v:shapetype>
-          <v:shape id="_x0000_i1025" type="#_x0000_t75" alt="" style="width:468.45pt;height:2in;mso-width-percent:0;mso-height-percent:0;mso-width-percent:0;mso-height-percent:0" o:ole="">
-            <v:imagedata r:id="rId4" o:title=""/>
+          <v:shape id="_x0000_i1025" type="#_x0000_t75" alt="" style="width:468pt;height:2in;mso-width-percent:0;mso-height-percent:0;mso-width-percent:0;mso-height-percent:0" o:ole="">
+            <v:imagedata r:id="rId5" o:title=""/>
           </v:shape>
-          <o:OLEObject Type="Embed" ProgID="Word.Document.12" ShapeID="_x0000_i1025" DrawAspect="Content" ObjectID="_1795952822" r:id="rId5">
+          <o:OLEObject Type="Embed" ProgID="Word.Document.12" ShapeID="_x0000_i1025" DrawAspect="Content" ObjectID="_1795954379" r:id="rId6">
             <o:FieldCodes>\s</o:FieldCodes>
           </o:OLEObject>
         </w:object>
@@ -2476,7 +2743,21 @@
           <w:lang w:val="en-US"/>
         </w:rPr>
         <w:tab/>
-        <w:t xml:space="preserve">It’s clear the first block is more concise but it’s very unclear without looking at the larger context what is exactly is happening. What is k for? What is func and what is exactly is it being fed 42 for? </w:t>
+        <w:t xml:space="preserve">It’s clear the first block is more concise but it’s very unclear without looking at the larger context what is exactly is happening. What is k for? What is </w:t>
+      </w:r>
+      <w:proofErr w:type="spellStart"/>
+      <w:r>
+        <w:rPr>
+          <w:lang w:val="en-US"/>
+        </w:rPr>
+        <w:t>func</w:t>
+      </w:r>
+      <w:proofErr w:type="spellEnd"/>
+      <w:r>
+        <w:rPr>
+          <w:lang w:val="en-US"/>
+        </w:rPr>
+        <w:t xml:space="preserve"> and what is exactly is it being fed 42 for? </w:t>
       </w:r>
     </w:p>
     <w:p>
@@ -2490,7 +2771,21 @@
           <w:lang w:val="en-US"/>
         </w:rPr>
         <w:tab/>
-        <w:t>The second block names every bit of its context. It becomes clear at a glance what our if block is supposed to do without looking at the larger context. The mental strain of keeping all these contexts in your head are not required because they’ve been abstracted</w:t>
+        <w:t xml:space="preserve">The second block names every bit of its context. It becomes clear </w:t>
+      </w:r>
+      <w:proofErr w:type="gramStart"/>
+      <w:r>
+        <w:rPr>
+          <w:lang w:val="en-US"/>
+        </w:rPr>
+        <w:t>at a glance</w:t>
+      </w:r>
+      <w:proofErr w:type="gramEnd"/>
+      <w:r>
+        <w:rPr>
+          <w:lang w:val="en-US"/>
+        </w:rPr>
+        <w:t xml:space="preserve"> what our if block is supposed to do without looking at the larger context. The mental strain of keeping all these contexts in your head are not required because they’ve been abstracted</w:t>
       </w:r>
       <w:r>
         <w:rPr>
@@ -2528,7 +2823,14 @@
         <w:rPr>
           <w:lang w:val="en-US"/>
         </w:rPr>
-        <w:t xml:space="preserve"> Of course</w:t>
+        <w:t xml:space="preserve"> Of </w:t>
+      </w:r>
+      <w:proofErr w:type="gramStart"/>
+      <w:r>
+        <w:rPr>
+          <w:lang w:val="en-US"/>
+        </w:rPr>
+        <w:t>course</w:t>
       </w:r>
       <w:r>
         <w:rPr>
@@ -2540,7 +2842,14 @@
         <w:rPr>
           <w:lang w:val="en-US"/>
         </w:rPr>
-        <w:t xml:space="preserve"> a compiler will not replace </w:t>
+        <w:t xml:space="preserve"> a</w:t>
+      </w:r>
+      <w:proofErr w:type="gramEnd"/>
+      <w:r>
+        <w:rPr>
+          <w:lang w:val="en-US"/>
+        </w:rPr>
+        <w:t xml:space="preserve"> compiler will not replace </w:t>
       </w:r>
       <w:r>
         <w:rPr>
@@ -3219,6 +3528,7 @@
   <w:style w:type="character" w:default="1" w:styleId="DefaultParagraphFont">
     <w:name w:val="Default Paragraph Font"/>
     <w:uiPriority w:val="1"/>
+    <w:semiHidden/>
     <w:unhideWhenUsed/>
   </w:style>
   <w:style w:type="table" w:default="1" w:styleId="TableNormal">
@@ -3549,6 +3859,41 @@
       </w:tblBorders>
     </w:tblPr>
   </w:style>
+  <w:style w:type="character" w:styleId="Hyperlink">
+    <w:name w:val="Hyperlink"/>
+    <w:basedOn w:val="DefaultParagraphFont"/>
+    <w:uiPriority w:val="99"/>
+    <w:unhideWhenUsed/>
+    <w:rsid w:val="00E65893"/>
+    <w:rPr>
+      <w:color w:val="0563C1" w:themeColor="hyperlink"/>
+      <w:u w:val="single"/>
+    </w:rPr>
+  </w:style>
+  <w:style w:type="character" w:styleId="UnresolvedMention">
+    <w:name w:val="Unresolved Mention"/>
+    <w:basedOn w:val="DefaultParagraphFont"/>
+    <w:uiPriority w:val="99"/>
+    <w:semiHidden/>
+    <w:unhideWhenUsed/>
+    <w:rsid w:val="00E65893"/>
+    <w:rPr>
+      <w:color w:val="605E5C"/>
+      <w:shd w:val="clear" w:color="auto" w:fill="E1DFDD"/>
+    </w:rPr>
+  </w:style>
+  <w:style w:type="character" w:styleId="FollowedHyperlink">
+    <w:name w:val="FollowedHyperlink"/>
+    <w:basedOn w:val="DefaultParagraphFont"/>
+    <w:uiPriority w:val="99"/>
+    <w:semiHidden/>
+    <w:unhideWhenUsed/>
+    <w:rsid w:val="00E65893"/>
+    <w:rPr>
+      <w:color w:val="954F72" w:themeColor="followedHyperlink"/>
+      <w:u w:val="single"/>
+    </w:rPr>
+  </w:style>
 </w:styles>
 </file>
 

</xml_diff>